<commit_message>
Updated Assignment08.docx with github link
</commit_message>
<xml_diff>
--- a/Assignment08.docx
+++ b/Assignment08.docx
@@ -29,18 +29,16 @@
       </w:r>
     </w:p>
     <w:p>
-      <w:r>
-        <w:t>&lt;</w:t>
-      </w:r>
-      <w:proofErr w:type="spellStart"/>
-      <w:r>
-        <w:t>github</w:t>
-      </w:r>
-      <w:proofErr w:type="spellEnd"/>
-      <w:r>
-        <w:t xml:space="preserve"> website&gt;</w:t>
-      </w:r>
-    </w:p>
+      <w:hyperlink r:id="rId5" w:history="1">
+        <w:r>
+          <w:rPr>
+            <w:rStyle w:val="Hyperlink"/>
+          </w:rPr>
+          <w:t>https://github.com/Blue-Blazes/IntroToProg-Python-Mod08</w:t>
+        </w:r>
+      </w:hyperlink>
+    </w:p>
+    <w:p/>
     <w:p>
       <w:pPr>
         <w:jc w:val="center"/>
@@ -337,7 +335,7 @@
                     <pic:cNvPicPr/>
                   </pic:nvPicPr>
                   <pic:blipFill>
-                    <a:blip r:embed="rId5"/>
+                    <a:blip r:embed="rId6"/>
                     <a:stretch>
                       <a:fillRect/>
                     </a:stretch>
@@ -385,7 +383,7 @@
                     <pic:cNvPicPr/>
                   </pic:nvPicPr>
                   <pic:blipFill>
-                    <a:blip r:embed="rId6"/>
+                    <a:blip r:embed="rId7"/>
                     <a:stretch>
                       <a:fillRect/>
                     </a:stretch>
@@ -433,7 +431,7 @@
                     <pic:cNvPicPr/>
                   </pic:nvPicPr>
                   <pic:blipFill>
-                    <a:blip r:embed="rId7"/>
+                    <a:blip r:embed="rId8"/>
                     <a:stretch>
                       <a:fillRect/>
                     </a:stretch>
@@ -480,7 +478,7 @@
                     <pic:cNvPicPr/>
                   </pic:nvPicPr>
                   <pic:blipFill>
-                    <a:blip r:embed="rId8"/>
+                    <a:blip r:embed="rId9"/>
                     <a:stretch>
                       <a:fillRect/>
                     </a:stretch>
@@ -570,7 +568,7 @@
                     <pic:cNvPicPr/>
                   </pic:nvPicPr>
                   <pic:blipFill>
-                    <a:blip r:embed="rId9"/>
+                    <a:blip r:embed="rId10"/>
                     <a:stretch>
                       <a:fillRect/>
                     </a:stretch>
@@ -629,7 +627,7 @@
                     <pic:cNvPicPr/>
                   </pic:nvPicPr>
                   <pic:blipFill>
-                    <a:blip r:embed="rId10"/>
+                    <a:blip r:embed="rId11"/>
                     <a:stretch>
                       <a:fillRect/>
                     </a:stretch>
@@ -687,7 +685,7 @@
                     <pic:cNvPicPr/>
                   </pic:nvPicPr>
                   <pic:blipFill>
-                    <a:blip r:embed="rId11"/>
+                    <a:blip r:embed="rId12"/>
                     <a:stretch>
                       <a:fillRect/>
                     </a:stretch>
@@ -761,7 +759,7 @@
                     <pic:cNvPicPr/>
                   </pic:nvPicPr>
                   <pic:blipFill>
-                    <a:blip r:embed="rId12"/>
+                    <a:blip r:embed="rId13"/>
                     <a:stretch>
                       <a:fillRect/>
                     </a:stretch>
@@ -817,7 +815,7 @@
                     <pic:cNvPicPr/>
                   </pic:nvPicPr>
                   <pic:blipFill>
-                    <a:blip r:embed="rId13"/>
+                    <a:blip r:embed="rId14"/>
                     <a:stretch>
                       <a:fillRect/>
                     </a:stretch>
@@ -873,7 +871,7 @@
                     <pic:cNvPicPr/>
                   </pic:nvPicPr>
                   <pic:blipFill>
-                    <a:blip r:embed="rId14"/>
+                    <a:blip r:embed="rId15"/>
                     <a:stretch>
                       <a:fillRect/>
                     </a:stretch>
@@ -921,7 +919,7 @@
                     <pic:cNvPicPr/>
                   </pic:nvPicPr>
                   <pic:blipFill>
-                    <a:blip r:embed="rId15"/>
+                    <a:blip r:embed="rId16"/>
                     <a:stretch>
                       <a:fillRect/>
                     </a:stretch>
@@ -968,7 +966,7 @@
                     <pic:cNvPicPr/>
                   </pic:nvPicPr>
                   <pic:blipFill>
-                    <a:blip r:embed="rId16"/>
+                    <a:blip r:embed="rId17"/>
                     <a:stretch>
                       <a:fillRect/>
                     </a:stretch>
@@ -1015,7 +1013,7 @@
                     <pic:cNvPicPr/>
                   </pic:nvPicPr>
                   <pic:blipFill>
-                    <a:blip r:embed="rId17"/>
+                    <a:blip r:embed="rId18"/>
                     <a:stretch>
                       <a:fillRect/>
                     </a:stretch>
@@ -1063,7 +1061,7 @@
                     <pic:cNvPicPr/>
                   </pic:nvPicPr>
                   <pic:blipFill>
-                    <a:blip r:embed="rId18"/>
+                    <a:blip r:embed="rId19"/>
                     <a:stretch>
                       <a:fillRect/>
                     </a:stretch>
@@ -1116,7 +1114,7 @@
                     <pic:cNvPicPr/>
                   </pic:nvPicPr>
                   <pic:blipFill>
-                    <a:blip r:embed="rId19"/>
+                    <a:blip r:embed="rId20"/>
                     <a:stretch>
                       <a:fillRect/>
                     </a:stretch>
@@ -1163,7 +1161,7 @@
                     <pic:cNvPicPr/>
                   </pic:nvPicPr>
                   <pic:blipFill>
-                    <a:blip r:embed="rId20"/>
+                    <a:blip r:embed="rId21"/>
                     <a:stretch>
                       <a:fillRect/>
                     </a:stretch>
@@ -1214,7 +1212,7 @@
                     <pic:cNvPicPr/>
                   </pic:nvPicPr>
                   <pic:blipFill>
-                    <a:blip r:embed="rId21"/>
+                    <a:blip r:embed="rId22"/>
                     <a:stretch>
                       <a:fillRect/>
                     </a:stretch>
@@ -1261,7 +1259,7 @@
                     <pic:cNvPicPr/>
                   </pic:nvPicPr>
                   <pic:blipFill>
-                    <a:blip r:embed="rId22"/>
+                    <a:blip r:embed="rId23"/>
                     <a:stretch>
                       <a:fillRect/>
                     </a:stretch>
@@ -1308,7 +1306,7 @@
                     <pic:cNvPicPr/>
                   </pic:nvPicPr>
                   <pic:blipFill>
-                    <a:blip r:embed="rId23"/>
+                    <a:blip r:embed="rId24"/>
                     <a:stretch>
                       <a:fillRect/>
                     </a:stretch>
@@ -1366,7 +1364,7 @@
                     <pic:cNvPicPr/>
                   </pic:nvPicPr>
                   <pic:blipFill>
-                    <a:blip r:embed="rId24"/>
+                    <a:blip r:embed="rId25"/>
                     <a:stretch>
                       <a:fillRect/>
                     </a:stretch>
@@ -1419,7 +1417,7 @@
                     <pic:cNvPicPr/>
                   </pic:nvPicPr>
                   <pic:blipFill>
-                    <a:blip r:embed="rId25"/>
+                    <a:blip r:embed="rId26"/>
                     <a:stretch>
                       <a:fillRect/>
                     </a:stretch>
@@ -1937,15 +1935,6 @@
   </w:num>
   <w:num w:numId="4">
     <w:abstractNumId w:val="1"/>
-    <w:lvlOverride w:ilvl="0"/>
-    <w:lvlOverride w:ilvl="1"/>
-    <w:lvlOverride w:ilvl="2"/>
-    <w:lvlOverride w:ilvl="3"/>
-    <w:lvlOverride w:ilvl="4"/>
-    <w:lvlOverride w:ilvl="5"/>
-    <w:lvlOverride w:ilvl="6"/>
-    <w:lvlOverride w:ilvl="7"/>
-    <w:lvlOverride w:ilvl="8"/>
   </w:num>
   <w:num w:numId="5">
     <w:abstractNumId w:val="1"/>
@@ -2359,6 +2348,7 @@
   <w:style w:type="character" w:default="1" w:styleId="DefaultParagraphFont">
     <w:name w:val="Default Paragraph Font"/>
     <w:uiPriority w:val="1"/>
+    <w:semiHidden/>
     <w:unhideWhenUsed/>
   </w:style>
   <w:style w:type="table" w:default="1" w:styleId="TableNormal">
@@ -2395,6 +2385,29 @@
     </w:pPr>
     <w:rPr>
       <w:rFonts w:eastAsiaTheme="minorEastAsia"/>
+    </w:rPr>
+  </w:style>
+  <w:style w:type="character" w:styleId="Hyperlink">
+    <w:name w:val="Hyperlink"/>
+    <w:basedOn w:val="DefaultParagraphFont"/>
+    <w:uiPriority w:val="99"/>
+    <w:unhideWhenUsed/>
+    <w:rsid w:val="00C30529"/>
+    <w:rPr>
+      <w:color w:val="0563C1" w:themeColor="hyperlink"/>
+      <w:u w:val="single"/>
+    </w:rPr>
+  </w:style>
+  <w:style w:type="character" w:styleId="UnresolvedMention">
+    <w:name w:val="Unresolved Mention"/>
+    <w:basedOn w:val="DefaultParagraphFont"/>
+    <w:uiPriority w:val="99"/>
+    <w:semiHidden/>
+    <w:unhideWhenUsed/>
+    <w:rsid w:val="00C30529"/>
+    <w:rPr>
+      <w:color w:val="605E5C"/>
+      <w:shd w:val="clear" w:color="auto" w:fill="E1DFDD"/>
     </w:rPr>
   </w:style>
 </w:styles>

</xml_diff>